<commit_message>
essay related the 2 questions added
</commit_message>
<xml_diff>
--- a/Lab1/Reflection Essay.docx
+++ b/Lab1/Reflection Essay.docx
@@ -352,15 +352,7 @@
       </w:r>
       <w:r>
         <w:rPr/>
-        <w:t xml:space="preserve">) by multiplying with the permutation matrix (P), which is an Identity matrix of size (2n+1)x(2n+1) </w:t>
-      </w:r>
-      <w:r>
-        <w:rPr/>
-        <w:t xml:space="preserve">rearranged such that </w:t>
-      </w:r>
-      <w:r>
-        <w:rPr/>
-        <w:t xml:space="preserve">odd columns follows even columns. </w:t>
+        <w:t xml:space="preserve">) by multiplying with the permutation matrix (P), which is an Identity matrix of size (2n+1)x(2n+1) rearranged such that odd columns follows even columns. </w:t>
       </w:r>
     </w:p>
     <w:p>
@@ -775,36 +767,192 @@
     <w:p>
       <w:pPr>
         <w:pStyle w:val="Normal"/>
-        <w:rPr/>
+        <w:rPr>
+          <w:sz w:val="26"/>
+          <w:szCs w:val="26"/>
+        </w:rPr>
       </w:pPr>
       <w:r>
         <w:rPr>
           <w:b/>
           <w:bCs/>
-        </w:rPr>
-        <w:t>Q:</w:t>
-      </w:r>
-      <w:r>
-        <w:rPr/>
-        <w:t xml:space="preserve"> Are there multiple functions that can perform such eigenvalue decomposition?</w:t>
-      </w:r>
-    </w:p>
-    <w:p>
-      <w:pPr>
-        <w:pStyle w:val="Normal"/>
-        <w:rPr/>
-      </w:pPr>
-      <w:r>
-        <w:rPr/>
-      </w:r>
-    </w:p>
-    <w:p>
-      <w:pPr>
-        <w:pStyle w:val="Normal"/>
-        <w:widowControl/>
-        <w:bidi w:val="0"/>
-        <w:spacing w:lineRule="auto" w:line="259" w:before="0" w:after="160"/>
-        <w:jc w:val="left"/>
+          <w:sz w:val="26"/>
+          <w:szCs w:val="26"/>
+        </w:rPr>
+        <w:t>Shape Manipulation</w:t>
+      </w:r>
+    </w:p>
+    <w:p>
+      <w:pPr>
+        <w:pStyle w:val="Normal"/>
+        <w:rPr>
+          <w:b w:val="false"/>
+          <w:b w:val="false"/>
+          <w:bCs w:val="false"/>
+        </w:rPr>
+      </w:pPr>
+      <w:r>
+        <w:rPr>
+          <w:b w:val="false"/>
+          <w:bCs w:val="false"/>
+        </w:rPr>
+        <w:t>Some basic functions related to arra</w:t>
+      </w:r>
+      <w:r>
+        <w:rPr>
+          <w:b w:val="false"/>
+          <w:bCs w:val="false"/>
+        </w:rPr>
+        <w:t>y</w:t>
+      </w:r>
+      <w:r>
+        <w:rPr>
+          <w:b w:val="false"/>
+          <w:bCs w:val="false"/>
+        </w:rPr>
+        <w:t xml:space="preserve"> (numpy functions)</w:t>
+        <w:br/>
+        <w:t>.shape()    – gives you the shape of the arra</w:t>
+      </w:r>
+      <w:r>
+        <w:rPr>
+          <w:b w:val="false"/>
+          <w:bCs w:val="false"/>
+        </w:rPr>
+        <w:t>y</w:t>
+      </w:r>
+      <w:r>
+        <w:rPr>
+          <w:b w:val="false"/>
+          <w:bCs w:val="false"/>
+        </w:rPr>
+        <w:br/>
+        <w:t>.empty()   – generates empty array with given size</w:t>
+        <w:br/>
+        <w:t xml:space="preserve">.zero() </w:t>
+        <w:tab/>
+        <w:t xml:space="preserve">   – generates array of given size but all the values are zero</w:t>
+        <w:br/>
+        <w:t xml:space="preserve">.ones() </w:t>
+        <w:tab/>
+        <w:t xml:space="preserve">   – generate the array same like zero but the values are one here.</w:t>
+        <w:br/>
+        <w:br/>
+        <w:t xml:space="preserve">For argument passsing use this </w:t>
+      </w:r>
+      <w:hyperlink r:id="rId2">
+        <w:r>
+          <w:rPr>
+            <w:rStyle w:val="InternetLink"/>
+            <w:b w:val="false"/>
+            <w:bCs w:val="false"/>
+          </w:rPr>
+          <w:t>link</w:t>
+        </w:r>
+      </w:hyperlink>
+      <w:r>
+        <w:rPr>
+          <w:b w:val="false"/>
+          <w:bCs w:val="false"/>
+        </w:rPr>
+        <w:br/>
+      </w:r>
+    </w:p>
+    <w:p>
+      <w:pPr>
+        <w:pStyle w:val="Normal"/>
+        <w:rPr>
+          <w:b w:val="false"/>
+          <w:b w:val="false"/>
+          <w:bCs w:val="false"/>
+        </w:rPr>
+      </w:pPr>
+      <w:r>
+        <w:rPr>
+          <w:b w:val="false"/>
+          <w:bCs w:val="false"/>
+        </w:rPr>
+        <w:t>Key poin to understand in this question:</w:t>
+      </w:r>
+    </w:p>
+    <w:p>
+      <w:pPr>
+        <w:pStyle w:val="Normal"/>
+        <w:rPr>
+          <w:b w:val="false"/>
+          <w:b w:val="false"/>
+          <w:bCs w:val="false"/>
+        </w:rPr>
+      </w:pPr>
+      <w:r>
+        <w:rPr>
+          <w:b w:val="false"/>
+          <w:bCs w:val="false"/>
+        </w:rPr>
+        <w:t xml:space="preserve">Given array will be 2D array and each element will be replaced by 2D array so the final array will be 4D array. </w:t>
+        <w:br/>
+        <w:t>By the above logic we can even decide the dimensions of the new 4D array.</w:t>
+        <w:br/>
+      </w:r>
+    </w:p>
+    <w:p>
+      <w:pPr>
+        <w:pStyle w:val="Normal"/>
+        <w:rPr>
+          <w:b w:val="false"/>
+          <w:b w:val="false"/>
+          <w:bCs w:val="false"/>
+        </w:rPr>
+      </w:pPr>
+      <w:r>
+        <w:rPr>
+          <w:b w:val="false"/>
+          <w:bCs w:val="false"/>
+        </w:rPr>
+        <w:t>Eg:</w:t>
+        <w:br/>
+        <w:tab/>
+        <w:t>let the 2D array be of dimension (4,5)</w:t>
+        <w:br/>
+        <w:tab/>
+        <w:t xml:space="preserve">let M and N be 3 and 2 respectively </w:t>
+        <w:br/>
+        <w:br/>
+        <w:tab/>
+        <w:t>Then the 4D array will be (4,5,</w:t>
+      </w:r>
+      <w:r>
+        <w:rPr>
+          <w:b w:val="false"/>
+          <w:bCs w:val="false"/>
+        </w:rPr>
+        <w:t>3</w:t>
+      </w:r>
+      <w:r>
+        <w:rPr>
+          <w:b w:val="false"/>
+          <w:bCs w:val="false"/>
+        </w:rPr>
+        <w:t>,</w:t>
+      </w:r>
+      <w:r>
+        <w:rPr>
+          <w:b w:val="false"/>
+          <w:bCs w:val="false"/>
+        </w:rPr>
+        <w:t>2</w:t>
+      </w:r>
+      <w:r>
+        <w:rPr>
+          <w:b w:val="false"/>
+          <w:bCs w:val="false"/>
+        </w:rPr>
+        <w:t>).</w:t>
+      </w:r>
+    </w:p>
+    <w:p>
+      <w:pPr>
+        <w:pStyle w:val="Normal"/>
         <w:rPr>
           <w:b/>
           <w:b/>
@@ -813,10 +961,490 @@
       </w:pPr>
       <w:r>
         <w:rPr>
+          <w:b w:val="false"/>
+          <w:bCs w:val="false"/>
+        </w:rPr>
+      </w:r>
+    </w:p>
+    <w:p>
+      <w:pPr>
+        <w:pStyle w:val="Normal"/>
+        <w:rPr>
+          <w:b w:val="false"/>
+          <w:b w:val="false"/>
+          <w:bCs w:val="false"/>
+          <w:sz w:val="26"/>
+          <w:szCs w:val="26"/>
+        </w:rPr>
+      </w:pPr>
+      <w:r>
+        <w:rPr>
           <w:b/>
           <w:bCs/>
-        </w:rPr>
-        <w:t>A:</w:t>
+          <w:sz w:val="26"/>
+          <w:szCs w:val="26"/>
+        </w:rPr>
+        <w:t>Principal Component Analysis</w:t>
+      </w:r>
+    </w:p>
+    <w:p>
+      <w:pPr>
+        <w:pStyle w:val="Normal"/>
+        <w:rPr>
+          <w:b w:val="false"/>
+          <w:b w:val="false"/>
+          <w:bCs w:val="false"/>
+        </w:rPr>
+      </w:pPr>
+      <w:r>
+        <w:rPr>
+          <w:b w:val="false"/>
+          <w:bCs w:val="false"/>
+        </w:rPr>
+        <w:drawing>
+          <wp:anchor behindDoc="0" distT="0" distB="0" distL="0" distR="0" simplePos="0" locked="0" layoutInCell="1" allowOverlap="1" relativeHeight="4">
+            <wp:simplePos x="0" y="0"/>
+            <wp:positionH relativeFrom="column">
+              <wp:posOffset>4424045</wp:posOffset>
+            </wp:positionH>
+            <wp:positionV relativeFrom="paragraph">
+              <wp:posOffset>312420</wp:posOffset>
+            </wp:positionV>
+            <wp:extent cx="1633855" cy="792480"/>
+            <wp:effectExtent l="0" t="0" r="0" b="0"/>
+            <wp:wrapSquare wrapText="largest"/>
+            <wp:docPr id="1" name="Image2" descr=""/>
+            <wp:cNvGraphicFramePr>
+              <a:graphicFrameLocks xmlns:a="http://schemas.openxmlformats.org/drawingml/2006/main" noChangeAspect="1"/>
+            </wp:cNvGraphicFramePr>
+            <a:graphic xmlns:a="http://schemas.openxmlformats.org/drawingml/2006/main">
+              <a:graphicData uri="http://schemas.openxmlformats.org/drawingml/2006/picture">
+                <pic:pic xmlns:pic="http://schemas.openxmlformats.org/drawingml/2006/picture">
+                  <pic:nvPicPr>
+                    <pic:cNvPr id="1" name="Image2" descr=""/>
+                    <pic:cNvPicPr>
+                      <a:picLocks noChangeAspect="1" noChangeArrowheads="1"/>
+                    </pic:cNvPicPr>
+                  </pic:nvPicPr>
+                  <pic:blipFill>
+                    <a:blip r:embed="rId3"/>
+                    <a:srcRect l="21515" t="0" r="0" b="0"/>
+                    <a:stretch>
+                      <a:fillRect/>
+                    </a:stretch>
+                  </pic:blipFill>
+                  <pic:spPr bwMode="auto">
+                    <a:xfrm>
+                      <a:off x="0" y="0"/>
+                      <a:ext cx="1633855" cy="792480"/>
+                    </a:xfrm>
+                    <a:prstGeom prst="rect">
+                      <a:avLst/>
+                    </a:prstGeom>
+                  </pic:spPr>
+                </pic:pic>
+              </a:graphicData>
+            </a:graphic>
+          </wp:anchor>
+        </w:drawing>
+      </w:r>
+      <w:r>
+        <w:rPr>
+          <w:b w:val="false"/>
+          <w:bCs w:val="false"/>
+        </w:rPr>
+        <w:t>Some basic formulas</w:t>
+        <w:br/>
+      </w:r>
+    </w:p>
+    <w:p>
+      <w:pPr>
+        <w:pStyle w:val="Normal"/>
+        <w:rPr>
+          <w:b w:val="false"/>
+          <w:b w:val="false"/>
+          <w:bCs w:val="false"/>
+        </w:rPr>
+      </w:pPr>
+      <w:r>
+        <w:rPr>
+          <w:b w:val="false"/>
+          <w:bCs w:val="false"/>
+        </w:rPr>
+        <w:t xml:space="preserve">mean = </w:t>
+      </w:r>
+      <w:r>
+        <w:rPr>
+          <w:b w:val="false"/>
+          <w:bCs w:val="false"/>
+        </w:rPr>
+        <w:drawing>
+          <wp:inline distT="0" distB="0" distL="0" distR="0">
+            <wp:extent cx="1824990" cy="539750"/>
+            <wp:effectExtent l="0" t="0" r="0" b="0"/>
+            <wp:docPr id="2" name="Image1" descr=""/>
+            <wp:cNvGraphicFramePr>
+              <a:graphicFrameLocks xmlns:a="http://schemas.openxmlformats.org/drawingml/2006/main" noChangeAspect="1"/>
+            </wp:cNvGraphicFramePr>
+            <a:graphic xmlns:a="http://schemas.openxmlformats.org/drawingml/2006/main">
+              <a:graphicData uri="http://schemas.openxmlformats.org/drawingml/2006/picture">
+                <pic:pic xmlns:pic="http://schemas.openxmlformats.org/drawingml/2006/picture">
+                  <pic:nvPicPr>
+                    <pic:cNvPr id="2" name="Image1" descr=""/>
+                    <pic:cNvPicPr>
+                      <a:picLocks noChangeAspect="1" noChangeArrowheads="1"/>
+                    </pic:cNvPicPr>
+                  </pic:nvPicPr>
+                  <pic:blipFill>
+                    <a:blip r:embed="rId4"/>
+                    <a:srcRect l="23243" t="0" r="0" b="0"/>
+                    <a:stretch>
+                      <a:fillRect/>
+                    </a:stretch>
+                  </pic:blipFill>
+                  <pic:spPr bwMode="auto">
+                    <a:xfrm>
+                      <a:off x="0" y="0"/>
+                      <a:ext cx="1824990" cy="539750"/>
+                    </a:xfrm>
+                    <a:prstGeom prst="rect">
+                      <a:avLst/>
+                    </a:prstGeom>
+                  </pic:spPr>
+                </pic:pic>
+              </a:graphicData>
+            </a:graphic>
+          </wp:inline>
+        </w:drawing>
+      </w:r>
+      <w:r>
+        <w:rPr>
+          <w:b w:val="false"/>
+          <w:bCs w:val="false"/>
+        </w:rPr>
+        <w:t xml:space="preserve">           Standart deviation = </w:t>
+      </w:r>
+    </w:p>
+    <w:p>
+      <w:pPr>
+        <w:pStyle w:val="Normal"/>
+        <w:rPr>
+          <w:b w:val="false"/>
+          <w:b w:val="false"/>
+          <w:bCs w:val="false"/>
+        </w:rPr>
+      </w:pPr>
+      <w:r>
+        <w:rPr>
+          <w:b w:val="false"/>
+          <w:bCs w:val="false"/>
+        </w:rPr>
+      </w:r>
+    </w:p>
+    <w:p>
+      <w:pPr>
+        <w:pStyle w:val="Normal"/>
+        <w:rPr>
+          <w:b w:val="false"/>
+          <w:b w:val="false"/>
+          <w:bCs w:val="false"/>
+        </w:rPr>
+      </w:pPr>
+      <w:r>
+        <w:rPr>
+          <w:b w:val="false"/>
+          <w:bCs w:val="false"/>
+        </w:rPr>
+        <w:t xml:space="preserve">covariance </w:t>
+      </w:r>
+      <w:r>
+        <w:rPr>
+          <w:b w:val="false"/>
+          <w:bCs w:val="false"/>
+        </w:rPr>
+        <w:t xml:space="preserve">= </w:t>
+      </w:r>
+      <w:r>
+        <w:rPr>
+          <w:b w:val="false"/>
+          <w:bCs w:val="false"/>
+        </w:rPr>
+        <w:t xml:space="preserve"> </w:t>
+      </w:r>
+      <w:r>
+        <w:rPr>
+          <w:b w:val="false"/>
+          <w:bCs w:val="false"/>
+        </w:rPr>
+        <w:drawing>
+          <wp:inline distT="0" distB="0" distL="0" distR="0">
+            <wp:extent cx="1828165" cy="563880"/>
+            <wp:effectExtent l="0" t="0" r="0" b="0"/>
+            <wp:docPr id="3" name="Image4" descr=""/>
+            <wp:cNvGraphicFramePr>
+              <a:graphicFrameLocks xmlns:a="http://schemas.openxmlformats.org/drawingml/2006/main" noChangeAspect="1"/>
+            </wp:cNvGraphicFramePr>
+            <a:graphic xmlns:a="http://schemas.openxmlformats.org/drawingml/2006/main">
+              <a:graphicData uri="http://schemas.openxmlformats.org/drawingml/2006/picture">
+                <pic:pic xmlns:pic="http://schemas.openxmlformats.org/drawingml/2006/picture">
+                  <pic:nvPicPr>
+                    <pic:cNvPr id="3" name="Image4" descr=""/>
+                    <pic:cNvPicPr>
+                      <a:picLocks noChangeAspect="1" noChangeArrowheads="1"/>
+                    </pic:cNvPicPr>
+                  </pic:nvPicPr>
+                  <pic:blipFill>
+                    <a:blip r:embed="rId5"/>
+                    <a:srcRect l="31062" t="0" r="0" b="0"/>
+                    <a:stretch>
+                      <a:fillRect/>
+                    </a:stretch>
+                  </pic:blipFill>
+                  <pic:spPr bwMode="auto">
+                    <a:xfrm>
+                      <a:off x="0" y="0"/>
+                      <a:ext cx="1828165" cy="563880"/>
+                    </a:xfrm>
+                    <a:prstGeom prst="rect">
+                      <a:avLst/>
+                    </a:prstGeom>
+                  </pic:spPr>
+                </pic:pic>
+              </a:graphicData>
+            </a:graphic>
+          </wp:inline>
+        </w:drawing>
+      </w:r>
+    </w:p>
+    <w:p>
+      <w:pPr>
+        <w:pStyle w:val="Normal"/>
+        <w:rPr>
+          <w:b w:val="false"/>
+          <w:b w:val="false"/>
+          <w:bCs w:val="false"/>
+        </w:rPr>
+      </w:pPr>
+      <w:r>
+        <w:rPr>
+          <w:b w:val="false"/>
+          <w:bCs w:val="false"/>
+        </w:rPr>
+        <w:br/>
+      </w:r>
+      <w:r>
+        <w:rPr>
+          <w:b/>
+          <w:bCs/>
+        </w:rPr>
+        <w:t>Feature matrix * top k eigenvectors = Transformed Data</w:t>
+      </w:r>
+    </w:p>
+    <w:p>
+      <w:pPr>
+        <w:pStyle w:val="Normal"/>
+        <w:rPr>
+          <w:b w:val="false"/>
+          <w:b w:val="false"/>
+          <w:bCs w:val="false"/>
+        </w:rPr>
+      </w:pPr>
+      <w:r>
+        <w:rPr>
+          <w:b w:val="false"/>
+          <w:bCs w:val="false"/>
+        </w:rPr>
+      </w:r>
+    </w:p>
+    <w:p>
+      <w:pPr>
+        <w:pStyle w:val="Normal"/>
+        <w:rPr>
+          <w:b w:val="false"/>
+          <w:b w:val="false"/>
+          <w:bCs w:val="false"/>
+        </w:rPr>
+      </w:pPr>
+      <w:r>
+        <w:rPr>
+          <w:b w:val="false"/>
+          <w:bCs w:val="false"/>
+        </w:rPr>
+        <w:t>Some basic functions used :</w:t>
+        <w:br/>
+        <w:t xml:space="preserve">.split </w:t>
+        <w:tab/>
+        <w:t xml:space="preserve">– it can be use to split data (eg words from sentence) so this is applied </w:t>
+        <w:tab/>
+        <w:tab/>
+        <w:t xml:space="preserve">   to list.</w:t>
+        <w:br/>
+        <w:t xml:space="preserve">.sum </w:t>
+        <w:tab/>
+        <w:t>– to sum the given input (numpy)</w:t>
+        <w:br/>
+        <w:t>.mean</w:t>
+        <w:tab/>
+        <w:t>– to get the mean of the given input (numpy)</w:t>
+        <w:br/>
+        <w:t>.sqrt</w:t>
+        <w:tab/>
+        <w:t>– to get the squre root of the given input (numpy)</w:t>
+        <w:br/>
+        <w:br/>
+      </w:r>
+      <w:r>
+        <w:rPr>
+          <w:b w:val="false"/>
+          <w:bCs w:val="false"/>
+        </w:rPr>
+        <w:t>Some basic matrix info</w:t>
+        <w:br/>
+        <w:t>A[0]</w:t>
+        <w:tab/>
+        <w:tab/>
+        <w:t>– gives 0</w:t>
+      </w:r>
+      <w:r>
+        <w:rPr>
+          <w:b w:val="false"/>
+          <w:bCs w:val="false"/>
+          <w:vertAlign w:val="superscript"/>
+        </w:rPr>
+        <w:t>th</w:t>
+      </w:r>
+      <w:r>
+        <w:rPr>
+          <w:b w:val="false"/>
+          <w:bCs w:val="false"/>
+        </w:rPr>
+        <w:t xml:space="preserve"> row.</w:t>
+        <w:br/>
+        <w:t>A[:,0]</w:t>
+        <w:tab/>
+        <w:t>– gives 0</w:t>
+      </w:r>
+      <w:r>
+        <w:rPr>
+          <w:b w:val="false"/>
+          <w:bCs w:val="false"/>
+          <w:vertAlign w:val="superscript"/>
+        </w:rPr>
+        <w:t>th</w:t>
+      </w:r>
+      <w:r>
+        <w:rPr>
+          <w:b w:val="false"/>
+          <w:bCs w:val="false"/>
+        </w:rPr>
+        <w:t xml:space="preserve"> coloumn.</w:t>
+        <w:br/>
+        <w:t>.T</w:t>
+        <w:tab/>
+        <w:tab/>
+        <w:t>– gives the transpose of the matrix</w:t>
+      </w:r>
+      <w:r>
+        <w:rPr>
+          <w:b w:val="false"/>
+          <w:bCs w:val="false"/>
+        </w:rPr>
+        <w:br/>
+      </w:r>
+    </w:p>
+    <w:p>
+      <w:pPr>
+        <w:pStyle w:val="Normal"/>
+        <w:rPr>
+          <w:b w:val="false"/>
+          <w:b w:val="false"/>
+          <w:bCs w:val="false"/>
+        </w:rPr>
+      </w:pPr>
+      <w:r>
+        <w:rPr>
+          <w:b w:val="false"/>
+          <w:bCs w:val="false"/>
+        </w:rPr>
+        <w:t>Some newly used functions :</w:t>
+        <w:br/>
+        <w:t>.cov</w:t>
+        <w:tab/>
+        <w:tab/>
+        <w:tab/>
+      </w:r>
+      <w:r>
+        <w:rPr>
+          <w:b w:val="false"/>
+          <w:bCs w:val="false"/>
+        </w:rPr>
+        <w:t xml:space="preserve">– </w:t>
+      </w:r>
+      <w:r>
+        <w:rPr>
+          <w:b w:val="false"/>
+          <w:bCs w:val="false"/>
+        </w:rPr>
+        <w:t xml:space="preserve">to get the covariance of the matrix </w:t>
+      </w:r>
+      <w:r>
+        <w:rPr>
+          <w:b w:val="false"/>
+          <w:bCs w:val="false"/>
+        </w:rPr>
+        <w:t>(numpy)</w:t>
+        <w:br/>
+        <w:t>la.eig</w:t>
+        <w:tab/>
+        <w:tab/>
+        <w:t>– gives the weight and eigen vector of a matric (numpy.linalg)</w:t>
+        <w:br/>
+        <w:t xml:space="preserve">.annotate </w:t>
+        <w:tab/>
+        <w:t>– is used to display coordinates in the matplot figure (matplotlib)</w:t>
+        <w:br/>
+      </w:r>
+      <w:r>
+        <w:rPr>
+          <w:b w:val="false"/>
+          <w:bCs w:val="false"/>
+        </w:rPr>
+        <w:br/>
+      </w:r>
+    </w:p>
+    <w:p>
+      <w:pPr>
+        <w:pStyle w:val="Normal"/>
+        <w:spacing w:before="0" w:after="160"/>
+        <w:rPr>
+          <w:b w:val="false"/>
+          <w:b w:val="false"/>
+          <w:bCs w:val="false"/>
+        </w:rPr>
+      </w:pPr>
+      <w:r>
+        <w:rPr>
+          <w:b w:val="false"/>
+          <w:bCs w:val="false"/>
+        </w:rPr>
+        <w:t xml:space="preserve">Reading </w:t>
+      </w:r>
+      <w:hyperlink r:id="rId6">
+        <w:r>
+          <w:rPr>
+            <w:rStyle w:val="InternetLink"/>
+            <w:b w:val="false"/>
+            <w:bCs w:val="false"/>
+          </w:rPr>
+          <w:t>this</w:t>
+        </w:r>
+      </w:hyperlink>
+      <w:r>
+        <w:rPr>
+          <w:b w:val="false"/>
+          <w:bCs w:val="false"/>
+        </w:rPr>
+        <w:t xml:space="preserve"> Theory and the above points we can solve the problem !</w:t>
       </w:r>
     </w:p>
     <w:sectPr>
@@ -843,7 +1471,9 @@
       </w:rPr>
     </w:rPrDefault>
     <w:pPrDefault>
-      <w:pPr/>
+      <w:pPr>
+        <w:suppressAutoHyphens w:val="true"/>
+      </w:pPr>
     </w:pPrDefault>
   </w:docDefaults>
   <w:latentStyles w:defLockedState="0" w:defUIPriority="99" w:defSemiHidden="0" w:defUnhideWhenUsed="0" w:defQFormat="0" w:count="376">
@@ -1272,6 +1902,14 @@
       <w:rFonts w:ascii="Liberation Mono" w:hAnsi="Liberation Mono" w:eastAsia="Liberation Mono" w:cs="Liberation Mono"/>
     </w:rPr>
   </w:style>
+  <w:style w:type="character" w:styleId="InternetLink">
+    <w:name w:val="Hyperlink"/>
+    <w:rPr>
+      <w:color w:val="000080"/>
+      <w:u w:val="single"/>
+      <w:lang w:val="zxx" w:eastAsia="zxx" w:bidi="zxx"/>
+    </w:rPr>
+  </w:style>
   <w:style w:type="paragraph" w:styleId="Heading">
     <w:name w:val="Heading"/>
     <w:basedOn w:val="Normal"/>

</xml_diff>

<commit_message>
Update row manipulation question
</commit_message>
<xml_diff>
--- a/Lab1/Reflection Essay.docx
+++ b/Lab1/Reflection Essay.docx
@@ -352,17 +352,42 @@
       </w:r>
       <w:r>
         <w:rPr/>
-        <w:t xml:space="preserve">) by multiplying with the permutation matrix (P), which is an Identity matrix of size (2n+1)x(2n+1) rearranged such that odd columns follows even columns. </w:t>
-      </w:r>
-    </w:p>
-    <w:p>
-      <w:pPr>
-        <w:pStyle w:val="Normal"/>
-        <w:rPr/>
-      </w:pPr>
-      <w:r>
-        <w:rPr/>
-        <w:t>(1D array * P = permuted 1D array)</w:t>
+        <w:t xml:space="preserve">) by multiplying with the permutation matrix (P), which is an Identity matrix of size (2n+1)x(2n+1) rearranged such that odd </w:t>
+      </w:r>
+      <w:r>
+        <w:rPr/>
+        <w:t>rows</w:t>
+      </w:r>
+      <w:r>
+        <w:rPr/>
+        <w:t xml:space="preserve"> follows even </w:t>
+      </w:r>
+      <w:r>
+        <w:rPr/>
+        <w:t>row</w:t>
+      </w:r>
+      <w:r>
+        <w:rPr/>
+        <w:t xml:space="preserve">s. </w:t>
+      </w:r>
+    </w:p>
+    <w:p>
+      <w:pPr>
+        <w:pStyle w:val="Normal"/>
+        <w:rPr/>
+      </w:pPr>
+      <w:r>
+        <w:rPr/>
+        <w:t xml:space="preserve">(P * </w:t>
+        <w:tab/>
+      </w:r>
+      <w:r>
+        <w:rPr/>
+        <w:t>1D array</w:t>
+      </w:r>
+      <w:r>
+        <w:rPr/>
+        <w:t xml:space="preserve"> = permuted 1D array)</w:t>
       </w:r>
     </w:p>
     <w:p>
@@ -503,15 +528,15 @@
                     <w:rPr>
                       <w:rFonts w:ascii="Cambria Math" w:hAnsi="Cambria Math"/>
                     </w:rPr>
-                    <m:t xml:space="preserve">0</m:t>
-                  </m:r>
-                </m:e>
-                <m:e>
-                  <m:r>
-                    <w:rPr>
-                      <w:rFonts w:ascii="Cambria Math" w:hAnsi="Cambria Math"/>
-                    </w:rPr>
                     <m:t xml:space="preserve">1</m:t>
+                  </m:r>
+                </m:e>
+                <m:e>
+                  <m:r>
+                    <w:rPr>
+                      <w:rFonts w:ascii="Cambria Math" w:hAnsi="Cambria Math"/>
+                    </w:rPr>
+                    <m:t xml:space="preserve">0</m:t>
                   </m:r>
                 </m:e>
                 <m:e>
@@ -545,31 +570,31 @@
                     <w:rPr>
                       <w:rFonts w:ascii="Cambria Math" w:hAnsi="Cambria Math"/>
                     </w:rPr>
+                    <m:t xml:space="preserve">0</m:t>
+                  </m:r>
+                </m:e>
+                <m:e>
+                  <m:r>
+                    <w:rPr>
+                      <w:rFonts w:ascii="Cambria Math" w:hAnsi="Cambria Math"/>
+                    </w:rPr>
+                    <m:t xml:space="preserve">0</m:t>
+                  </m:r>
+                </m:e>
+                <m:e>
+                  <m:r>
+                    <w:rPr>
+                      <w:rFonts w:ascii="Cambria Math" w:hAnsi="Cambria Math"/>
+                    </w:rPr>
+                    <m:t xml:space="preserve">0</m:t>
+                  </m:r>
+                </m:e>
+                <m:e>
+                  <m:r>
+                    <w:rPr>
+                      <w:rFonts w:ascii="Cambria Math" w:hAnsi="Cambria Math"/>
+                    </w:rPr>
                     <m:t xml:space="preserve">1</m:t>
-                  </m:r>
-                </m:e>
-                <m:e>
-                  <m:r>
-                    <w:rPr>
-                      <w:rFonts w:ascii="Cambria Math" w:hAnsi="Cambria Math"/>
-                    </w:rPr>
-                    <m:t xml:space="preserve">0</m:t>
-                  </m:r>
-                </m:e>
-                <m:e>
-                  <m:r>
-                    <w:rPr>
-                      <w:rFonts w:ascii="Cambria Math" w:hAnsi="Cambria Math"/>
-                    </w:rPr>
-                    <m:t xml:space="preserve">0</m:t>
-                  </m:r>
-                </m:e>
-                <m:e>
-                  <m:r>
-                    <w:rPr>
-                      <w:rFonts w:ascii="Cambria Math" w:hAnsi="Cambria Math"/>
-                    </w:rPr>
-                    <m:t xml:space="preserve">0</m:t>
                   </m:r>
                 </m:e>
                 <m:e>
@@ -595,31 +620,31 @@
                     <w:rPr>
                       <w:rFonts w:ascii="Cambria Math" w:hAnsi="Cambria Math"/>
                     </w:rPr>
-                    <m:t xml:space="preserve">0</m:t>
-                  </m:r>
-                </m:e>
-                <m:e>
-                  <m:r>
-                    <w:rPr>
-                      <w:rFonts w:ascii="Cambria Math" w:hAnsi="Cambria Math"/>
-                    </w:rPr>
-                    <m:t xml:space="preserve">0</m:t>
-                  </m:r>
-                </m:e>
-                <m:e>
-                  <m:r>
-                    <w:rPr>
-                      <w:rFonts w:ascii="Cambria Math" w:hAnsi="Cambria Math"/>
-                    </w:rPr>
-                    <m:t xml:space="preserve">0</m:t>
-                  </m:r>
-                </m:e>
-                <m:e>
-                  <m:r>
-                    <w:rPr>
-                      <w:rFonts w:ascii="Cambria Math" w:hAnsi="Cambria Math"/>
-                    </w:rPr>
                     <m:t xml:space="preserve">1</m:t>
+                  </m:r>
+                </m:e>
+                <m:e>
+                  <m:r>
+                    <w:rPr>
+                      <w:rFonts w:ascii="Cambria Math" w:hAnsi="Cambria Math"/>
+                    </w:rPr>
+                    <m:t xml:space="preserve">0</m:t>
+                  </m:r>
+                </m:e>
+                <m:e>
+                  <m:r>
+                    <w:rPr>
+                      <w:rFonts w:ascii="Cambria Math" w:hAnsi="Cambria Math"/>
+                    </w:rPr>
+                    <m:t xml:space="preserve">0</m:t>
+                  </m:r>
+                </m:e>
+                <m:e>
+                  <m:r>
+                    <w:rPr>
+                      <w:rFonts w:ascii="Cambria Math" w:hAnsi="Cambria Math"/>
+                    </w:rPr>
+                    <m:t xml:space="preserve">0</m:t>
                   </m:r>
                 </m:e>
                 <m:e>
@@ -653,15 +678,15 @@
                     <w:rPr>
                       <w:rFonts w:ascii="Cambria Math" w:hAnsi="Cambria Math"/>
                     </w:rPr>
+                    <m:t xml:space="preserve">0</m:t>
+                  </m:r>
+                </m:e>
+                <m:e>
+                  <m:r>
+                    <w:rPr>
+                      <w:rFonts w:ascii="Cambria Math" w:hAnsi="Cambria Math"/>
+                    </w:rPr>
                     <m:t xml:space="preserve">1</m:t>
-                  </m:r>
-                </m:e>
-                <m:e>
-                  <m:r>
-                    <w:rPr>
-                      <w:rFonts w:ascii="Cambria Math" w:hAnsi="Cambria Math"/>
-                    </w:rPr>
-                    <m:t xml:space="preserve">0</m:t>
                   </m:r>
                 </m:e>
                 <m:e>
@@ -785,47 +810,16 @@
     <w:p>
       <w:pPr>
         <w:pStyle w:val="Normal"/>
-        <w:rPr>
-          <w:b w:val="false"/>
-          <w:b w:val="false"/>
-          <w:bCs w:val="false"/>
-        </w:rPr>
-      </w:pPr>
-      <w:r>
-        <w:rPr>
-          <w:b w:val="false"/>
-          <w:bCs w:val="false"/>
-        </w:rPr>
-        <w:t>Some basic functions related to arra</w:t>
-      </w:r>
-      <w:r>
-        <w:rPr>
-          <w:b w:val="false"/>
-          <w:bCs w:val="false"/>
-        </w:rPr>
-        <w:t>y</w:t>
-      </w:r>
-      <w:r>
-        <w:rPr>
-          <w:b w:val="false"/>
-          <w:bCs w:val="false"/>
-        </w:rPr>
-        <w:t xml:space="preserve"> (numpy functions)</w:t>
-        <w:br/>
-        <w:t>.shape()    – gives you the shape of the arra</w:t>
-      </w:r>
-      <w:r>
-        <w:rPr>
-          <w:b w:val="false"/>
-          <w:bCs w:val="false"/>
-        </w:rPr>
-        <w:t>y</w:t>
-      </w:r>
-      <w:r>
-        <w:rPr>
-          <w:b w:val="false"/>
-          <w:bCs w:val="false"/>
-        </w:rPr>
+        <w:rPr/>
+      </w:pPr>
+      <w:r>
+        <w:rPr>
+          <w:b w:val="false"/>
+          <w:bCs w:val="false"/>
+        </w:rPr>
+        <w:t>Some basic functions related to array (numpy functions)</w:t>
+        <w:br/>
+        <w:t>.shape()    – gives you the shape of the array</w:t>
         <w:br/>
         <w:t>.empty()   – generates empty array with given size</w:t>
         <w:br/>
@@ -919,35 +913,7 @@
         <w:br/>
         <w:br/>
         <w:tab/>
-        <w:t>Then the 4D array will be (4,5,</w:t>
-      </w:r>
-      <w:r>
-        <w:rPr>
-          <w:b w:val="false"/>
-          <w:bCs w:val="false"/>
-        </w:rPr>
-        <w:t>3</w:t>
-      </w:r>
-      <w:r>
-        <w:rPr>
-          <w:b w:val="false"/>
-          <w:bCs w:val="false"/>
-        </w:rPr>
-        <w:t>,</w:t>
-      </w:r>
-      <w:r>
-        <w:rPr>
-          <w:b w:val="false"/>
-          <w:bCs w:val="false"/>
-        </w:rPr>
-        <w:t>2</w:t>
-      </w:r>
-      <w:r>
-        <w:rPr>
-          <w:b w:val="false"/>
-          <w:bCs w:val="false"/>
-        </w:rPr>
-        <w:t>).</w:t>
+        <w:t>Then the 4D array will be (4,5,3,2).</w:t>
       </w:r>
     </w:p>
     <w:p>
@@ -961,8 +927,8 @@
       </w:pPr>
       <w:r>
         <w:rPr>
-          <w:b w:val="false"/>
-          <w:bCs w:val="false"/>
+          <w:b/>
+          <w:bCs/>
         </w:rPr>
       </w:r>
     </w:p>
@@ -997,12 +963,8 @@
         </w:rPr>
       </w:pPr>
       <w:r>
-        <w:rPr>
-          <w:b w:val="false"/>
-          <w:bCs w:val="false"/>
-        </w:rPr>
         <w:drawing>
-          <wp:anchor behindDoc="0" distT="0" distB="0" distL="0" distR="0" simplePos="0" locked="0" layoutInCell="1" allowOverlap="1" relativeHeight="4">
+          <wp:anchor behindDoc="0" distT="0" distB="0" distL="0" distR="0" simplePos="0" locked="0" layoutInCell="1" allowOverlap="1" relativeHeight="2">
             <wp:simplePos x="0" y="0"/>
             <wp:positionH relativeFrom="column">
               <wp:posOffset>4424045</wp:posOffset>
@@ -1028,7 +990,7 @@
                   </pic:nvPicPr>
                   <pic:blipFill>
                     <a:blip r:embed="rId3"/>
-                    <a:srcRect l="21515" t="0" r="0" b="0"/>
+                    <a:srcRect l="21537" t="0" r="0" b="0"/>
                     <a:stretch>
                       <a:fillRect/>
                     </a:stretch>
@@ -1053,7 +1015,14 @@
           <w:b w:val="false"/>
           <w:bCs w:val="false"/>
         </w:rPr>
-        <w:t>Some basic formulas</w:t>
+        <w:t>S</w:t>
+      </w:r>
+      <w:r>
+        <w:rPr>
+          <w:b w:val="false"/>
+          <w:bCs w:val="false"/>
+        </w:rPr>
+        <w:t>ome basic formulas</w:t>
         <w:br/>
       </w:r>
     </w:p>
@@ -1074,10 +1043,7 @@
         <w:t xml:space="preserve">mean = </w:t>
       </w:r>
       <w:r>
-        <w:rPr>
-          <w:b w:val="false"/>
-          <w:bCs w:val="false"/>
-        </w:rPr>
+        <w:rPr/>
         <w:drawing>
           <wp:inline distT="0" distB="0" distL="0" distR="0">
             <wp:extent cx="1824990" cy="539750"/>
@@ -1097,7 +1063,7 @@
                   </pic:nvPicPr>
                   <pic:blipFill>
                     <a:blip r:embed="rId4"/>
-                    <a:srcRect l="23243" t="0" r="0" b="0"/>
+                    <a:srcRect l="23245" t="0" r="0" b="0"/>
                     <a:stretch>
                       <a:fillRect/>
                     </a:stretch>
@@ -1155,27 +1121,10 @@
           <w:b w:val="false"/>
           <w:bCs w:val="false"/>
         </w:rPr>
-        <w:t xml:space="preserve">covariance </w:t>
-      </w:r>
-      <w:r>
-        <w:rPr>
-          <w:b w:val="false"/>
-          <w:bCs w:val="false"/>
-        </w:rPr>
-        <w:t xml:space="preserve">= </w:t>
-      </w:r>
-      <w:r>
-        <w:rPr>
-          <w:b w:val="false"/>
-          <w:bCs w:val="false"/>
-        </w:rPr>
-        <w:t xml:space="preserve"> </w:t>
-      </w:r>
-      <w:r>
-        <w:rPr>
-          <w:b w:val="false"/>
-          <w:bCs w:val="false"/>
-        </w:rPr>
+        <w:t xml:space="preserve">covariance =  </w:t>
+      </w:r>
+      <w:r>
+        <w:rPr/>
         <w:drawing>
           <wp:inline distT="0" distB="0" distL="0" distR="0">
             <wp:extent cx="1828165" cy="563880"/>
@@ -1195,7 +1144,7 @@
                   </pic:nvPicPr>
                   <pic:blipFill>
                     <a:blip r:embed="rId5"/>
-                    <a:srcRect l="31062" t="0" r="0" b="0"/>
+                    <a:srcRect l="31061" t="0" r="0" b="0"/>
                     <a:stretch>
                       <a:fillRect/>
                     </a:stretch>
@@ -1292,12 +1241,6 @@
         <w:t>– to get the squre root of the given input (numpy)</w:t>
         <w:br/>
         <w:br/>
-      </w:r>
-      <w:r>
-        <w:rPr>
-          <w:b w:val="false"/>
-          <w:bCs w:val="false"/>
-        </w:rPr>
         <w:t>Some basic matrix info</w:t>
         <w:br/>
         <w:t>A[0]</w:t>
@@ -1343,12 +1286,6 @@
         <w:tab/>
         <w:tab/>
         <w:t>– gives the transpose of the matrix</w:t>
-      </w:r>
-      <w:r>
-        <w:rPr>
-          <w:b w:val="false"/>
-          <w:bCs w:val="false"/>
-        </w:rPr>
         <w:br/>
       </w:r>
     </w:p>
@@ -1372,27 +1309,7 @@
         <w:tab/>
         <w:tab/>
         <w:tab/>
-      </w:r>
-      <w:r>
-        <w:rPr>
-          <w:b w:val="false"/>
-          <w:bCs w:val="false"/>
-        </w:rPr>
-        <w:t xml:space="preserve">– </w:t>
-      </w:r>
-      <w:r>
-        <w:rPr>
-          <w:b w:val="false"/>
-          <w:bCs w:val="false"/>
-        </w:rPr>
-        <w:t xml:space="preserve">to get the covariance of the matrix </w:t>
-      </w:r>
-      <w:r>
-        <w:rPr>
-          <w:b w:val="false"/>
-          <w:bCs w:val="false"/>
-        </w:rPr>
-        <w:t>(numpy)</w:t>
+        <w:t>– to get the covariance of the matrix (numpy)</w:t>
         <w:br/>
         <w:t>la.eig</w:t>
         <w:tab/>
@@ -1403,12 +1320,6 @@
         <w:tab/>
         <w:t>– is used to display coordinates in the matplot figure (matplotlib)</w:t>
         <w:br/>
-      </w:r>
-      <w:r>
-        <w:rPr>
-          <w:b w:val="false"/>
-          <w:bCs w:val="false"/>
-        </w:rPr>
         <w:br/>
       </w:r>
     </w:p>
@@ -1416,11 +1327,7 @@
       <w:pPr>
         <w:pStyle w:val="Normal"/>
         <w:spacing w:before="0" w:after="160"/>
-        <w:rPr>
-          <w:b w:val="false"/>
-          <w:b w:val="false"/>
-          <w:bCs w:val="false"/>
-        </w:rPr>
+        <w:rPr/>
       </w:pPr>
       <w:r>
         <w:rPr>
@@ -1471,9 +1378,7 @@
       </w:rPr>
     </w:rPrDefault>
     <w:pPrDefault>
-      <w:pPr>
-        <w:suppressAutoHyphens w:val="true"/>
-      </w:pPr>
+      <w:pPr/>
     </w:pPrDefault>
   </w:docDefaults>
   <w:latentStyles w:defLockedState="0" w:defUIPriority="99" w:defSemiHidden="0" w:defUnhideWhenUsed="0" w:defQFormat="0" w:count="376">
@@ -1859,6 +1764,7 @@
     <w:qFormat/>
     <w:pPr>
       <w:widowControl/>
+      <w:suppressAutoHyphens w:val="true"/>
       <w:bidi w:val="0"/>
       <w:spacing w:lineRule="auto" w:line="259" w:before="0" w:after="160"/>
       <w:jc w:val="left"/>
@@ -1903,11 +1809,19 @@
     </w:rPr>
   </w:style>
   <w:style w:type="character" w:styleId="InternetLink">
-    <w:name w:val="Hyperlink"/>
+    <w:name w:val="Internet Link"/>
     <w:rPr>
       <w:color w:val="000080"/>
       <w:u w:val="single"/>
       <w:lang w:val="zxx" w:eastAsia="zxx" w:bidi="zxx"/>
+    </w:rPr>
+  </w:style>
+  <w:style w:type="character" w:styleId="ListLabel1">
+    <w:name w:val="ListLabel 1"/>
+    <w:qFormat/>
+    <w:rPr>
+      <w:b w:val="false"/>
+      <w:bCs w:val="false"/>
     </w:rPr>
   </w:style>
   <w:style w:type="paragraph" w:styleId="Heading">

</xml_diff>